<commit_message>
add next week plan
5.27-5.31
</commit_message>
<xml_diff>
--- a/Task1.docx
+++ b/Task1.docx
@@ -5,12 +5,14 @@
     <w:p>
       <w:pPr>
         <w:rPr>
-          <w:rFonts w:ascii="Arial" w:hAnsi="Arial" w:cs="Arial" w:hint="eastAsia"/>
-          <w:b/>
-          <w:color w:val="1D2228"/>
-          <w:shd w:val="clear" w:color="auto" w:fill="FFFFFF"/>
-        </w:rPr>
-      </w:pPr>
+          <w:rFonts w:ascii="Arial" w:hAnsi="Arial" w:cs="Arial"/>
+          <w:b/>
+          <w:color w:val="1D2228"/>
+          <w:shd w:val="clear" w:color="auto" w:fill="FFFFFF"/>
+        </w:rPr>
+      </w:pPr>
+      <w:bookmarkStart w:id="0" w:name="OLE_LINK4"/>
+      <w:bookmarkStart w:id="1" w:name="OLE_LINK5"/>
       <w:r>
         <w:rPr>
           <w:rFonts w:ascii="Arial" w:hAnsi="Arial" w:cs="Arial" w:hint="eastAsia"/>
@@ -39,6 +41,8 @@
         <w:t>，</w:t>
       </w:r>
     </w:p>
+    <w:bookmarkEnd w:id="0"/>
+    <w:bookmarkEnd w:id="1"/>
     <w:p>
       <w:pPr>
         <w:rPr>
@@ -402,6 +406,35 @@
     <w:p>
       <w:pPr>
         <w:rPr>
+          <w:rFonts w:ascii="Arial" w:hAnsi="Arial" w:cs="Arial" w:hint="eastAsia"/>
+          <w:b/>
+          <w:color w:val="1D2228"/>
+          <w:shd w:val="clear" w:color="auto" w:fill="FFFFFF"/>
+        </w:rPr>
+      </w:pPr>
+      <w:r>
+        <w:rPr>
+          <w:rFonts w:ascii="Arial" w:hAnsi="Arial" w:cs="Arial" w:hint="eastAsia"/>
+          <w:b/>
+          <w:color w:val="1D2228"/>
+          <w:shd w:val="clear" w:color="auto" w:fill="FFFFFF"/>
+        </w:rPr>
+        <w:t>老徐在写硬件的沟通会议记录</w:t>
+      </w:r>
+    </w:p>
+    <w:p>
+      <w:pPr>
+        <w:rPr>
+          <w:rFonts w:ascii="Arial" w:hAnsi="Arial" w:cs="Arial" w:hint="eastAsia"/>
+          <w:b/>
+          <w:color w:val="1D2228"/>
+          <w:shd w:val="clear" w:color="auto" w:fill="FFFFFF"/>
+        </w:rPr>
+      </w:pPr>
+    </w:p>
+    <w:p>
+      <w:pPr>
+        <w:rPr>
           <w:rFonts w:ascii="Arial" w:hAnsi="Arial" w:cs="Arial"/>
           <w:b/>
           <w:color w:val="1D2228"/>
@@ -415,23 +448,20 @@
           <w:color w:val="1D2228"/>
           <w:shd w:val="clear" w:color="auto" w:fill="FFFFFF"/>
         </w:rPr>
-        <w:t>老徐在写硬件的沟通会议记录</w:t>
-      </w:r>
-    </w:p>
-    <w:p>
-      <w:pPr>
-        <w:rPr>
-          <w:rFonts w:hint="eastAsia"/>
-        </w:rPr>
-      </w:pPr>
-    </w:p>
-    <w:p>
-      <w:pPr>
-        <w:rPr>
-          <w:rFonts w:hint="eastAsia"/>
-        </w:rPr>
-      </w:pPr>
-    </w:p>
+        <w:t>5.27-5.31</w:t>
+      </w:r>
+      <w:r>
+        <w:rPr>
+          <w:rFonts w:ascii="Arial" w:hAnsi="Arial" w:cs="Arial" w:hint="eastAsia"/>
+          <w:b/>
+          <w:color w:val="1D2228"/>
+          <w:shd w:val="clear" w:color="auto" w:fill="FFFFFF"/>
+        </w:rPr>
+        <w:t>进度</w:t>
+      </w:r>
+    </w:p>
+    <w:p/>
+    <w:p/>
     <w:p/>
     <w:sectPr>
       <w:pgSz w:w="11906" w:h="16838"/>

</xml_diff>

<commit_message>
add more detail for next week
add more detail for next week
</commit_message>
<xml_diff>
--- a/Task1.docx
+++ b/Task1.docx
@@ -406,7 +406,7 @@
     <w:p>
       <w:pPr>
         <w:rPr>
-          <w:rFonts w:ascii="Arial" w:hAnsi="Arial" w:cs="Arial" w:hint="eastAsia"/>
+          <w:rFonts w:ascii="Arial" w:hAnsi="Arial" w:cs="Arial"/>
           <w:b/>
           <w:color w:val="1D2228"/>
           <w:shd w:val="clear" w:color="auto" w:fill="FFFFFF"/>
@@ -425,7 +425,7 @@
     <w:p>
       <w:pPr>
         <w:rPr>
-          <w:rFonts w:ascii="Arial" w:hAnsi="Arial" w:cs="Arial" w:hint="eastAsia"/>
+          <w:rFonts w:ascii="Arial" w:hAnsi="Arial" w:cs="Arial"/>
           <w:b/>
           <w:color w:val="1D2228"/>
           <w:shd w:val="clear" w:color="auto" w:fill="FFFFFF"/>
@@ -458,6 +458,66 @@
           <w:shd w:val="clear" w:color="auto" w:fill="FFFFFF"/>
         </w:rPr>
         <w:t>进度</w:t>
+      </w:r>
+    </w:p>
+    <w:p>
+      <w:pPr>
+        <w:rPr>
+          <w:rFonts w:hint="eastAsia"/>
+        </w:rPr>
+      </w:pPr>
+      <w:r>
+        <w:rPr>
+          <w:rFonts w:hint="eastAsia"/>
+        </w:rPr>
+        <w:t>已完成：</w:t>
+      </w:r>
+    </w:p>
+    <w:p>
+      <w:pPr>
+        <w:rPr>
+          <w:rFonts w:hint="eastAsia"/>
+        </w:rPr>
+      </w:pPr>
+    </w:p>
+    <w:p>
+      <w:pPr>
+        <w:rPr>
+          <w:rFonts w:hint="eastAsia"/>
+        </w:rPr>
+      </w:pPr>
+    </w:p>
+    <w:p>
+      <w:pPr>
+        <w:rPr>
+          <w:rFonts w:hint="eastAsia"/>
+        </w:rPr>
+      </w:pPr>
+      <w:r>
+        <w:rPr>
+          <w:rFonts w:hint="eastAsia"/>
+        </w:rPr>
+        <w:t>正在进行：</w:t>
+      </w:r>
+    </w:p>
+    <w:p>
+      <w:pPr>
+        <w:rPr>
+          <w:rFonts w:hint="eastAsia"/>
+        </w:rPr>
+      </w:pPr>
+    </w:p>
+    <w:p>
+      <w:pPr>
+        <w:rPr>
+          <w:rFonts w:hint="eastAsia"/>
+        </w:rPr>
+      </w:pPr>
+      <w:r>
+        <w:rPr>
+          <w:rFonts w:hint="eastAsia"/>
+        </w:rPr>
+        <w:t>补充：</w:t>
       </w:r>
     </w:p>
     <w:p/>

</xml_diff>